<commit_message>
Aggiornamento parte avanzata chitarra
Aggiornata e terminata il controllo della teoria della parte avanzata della chitarra.
</commit_message>
<xml_diff>
--- a/docs/Contenuti/2. Strumenti/1. Chitarra/Teoria/3. Avanzato/2. Mano Dx/1. strumming.docx
+++ b/docs/Contenuti/2. Strumenti/1. Chitarra/Teoria/3. Avanzato/2. Mano Dx/1. strumming.docx
@@ -4,27 +4,13 @@
   <w:body>
     <w:p>
       <w:pPr>
-        <w:rPr>
-          <w:b/>
-          <w:sz w:val="24"/>
-          <w:szCs w:val="24"/>
-        </w:rPr>
+        <w:pStyle w:val="Titolo1"/>
       </w:pPr>
       <w:r>
-        <w:rPr>
-          <w:b/>
-          <w:sz w:val="24"/>
-          <w:szCs w:val="24"/>
-        </w:rPr>
         <w:t xml:space="preserve">Tecnica chitarristica: </w:t>
       </w:r>
       <w:proofErr w:type="spellStart"/>
       <w:r>
-        <w:rPr>
-          <w:b/>
-          <w:sz w:val="24"/>
-          <w:szCs w:val="24"/>
-        </w:rPr>
         <w:t>Strumming</w:t>
       </w:r>
       <w:proofErr w:type="spellEnd"/>
@@ -49,6 +35,7 @@
       <w:r>
         <w:rPr>
           <w:rFonts w:asciiTheme="majorHAnsi" w:hAnsiTheme="majorHAnsi"/>
+          <w:b/>
           <w:sz w:val="24"/>
           <w:szCs w:val="24"/>
         </w:rPr>
@@ -61,7 +48,7 @@
           <w:sz w:val="24"/>
           <w:szCs w:val="24"/>
         </w:rPr>
-        <w:t xml:space="preserve">, infatti, prevede la percussione simultanea delle corde col plettro o con le </w:t>
+        <w:t xml:space="preserve"> </w:t>
       </w:r>
       <w:r>
         <w:rPr>
@@ -69,7 +56,48 @@
           <w:sz w:val="24"/>
           <w:szCs w:val="24"/>
         </w:rPr>
-        <w:t xml:space="preserve">dita della mano destra, mentre la mano sinistra viene impegnata per eseguire gli accordi. Nel caso si usi il plettro, quest’ultimo dev’essere abbastanza sottile, morbido e flessibile per permettere al chitarrista di produrre suoni brillanti e nitidi. </w:t>
+        <w:t xml:space="preserve">prevede la percussione simultanea delle corde col plettro o con le </w:t>
+      </w:r>
+      <w:r>
+        <w:rPr>
+          <w:rFonts w:asciiTheme="majorHAnsi" w:hAnsiTheme="majorHAnsi"/>
+          <w:sz w:val="24"/>
+          <w:szCs w:val="24"/>
+        </w:rPr>
+        <w:t xml:space="preserve">dita della mano destra, mentre la mano sinistra viene impegnata per eseguire gli accordi. </w:t>
+      </w:r>
+    </w:p>
+    <w:p>
+      <w:pPr>
+        <w:rPr>
+          <w:rFonts w:asciiTheme="majorHAnsi" w:hAnsiTheme="majorHAnsi"/>
+          <w:sz w:val="24"/>
+          <w:szCs w:val="24"/>
+        </w:rPr>
+      </w:pPr>
+      <w:r>
+        <w:rPr>
+          <w:rFonts w:asciiTheme="majorHAnsi" w:hAnsiTheme="majorHAnsi"/>
+          <w:sz w:val="24"/>
+          <w:szCs w:val="24"/>
+        </w:rPr>
+        <w:t xml:space="preserve">Nel caso si usi il plettro, </w:t>
+      </w:r>
+      <w:r>
+        <w:rPr>
+          <w:rFonts w:asciiTheme="majorHAnsi" w:hAnsiTheme="majorHAnsi"/>
+          <w:sz w:val="24"/>
+          <w:szCs w:val="24"/>
+        </w:rPr>
+        <w:t>questo</w:t>
+      </w:r>
+      <w:r>
+        <w:rPr>
+          <w:rFonts w:asciiTheme="majorHAnsi" w:hAnsiTheme="majorHAnsi"/>
+          <w:sz w:val="24"/>
+          <w:szCs w:val="24"/>
+        </w:rPr>
+        <w:t xml:space="preserve"> dev’essere abbastanza sottile, morbido e flessibile per permettere al chitarrista di produrre suoni brillanti e nitidi. </w:t>
       </w:r>
     </w:p>
     <w:p>
@@ -104,7 +132,23 @@
           <w:sz w:val="24"/>
           <w:szCs w:val="24"/>
         </w:rPr>
-        <w:t xml:space="preserve"> è tipicamente nella chitarra ritmica: per questo si differenzia dal </w:t>
+        <w:t xml:space="preserve"> è tipicamente</w:t>
+      </w:r>
+      <w:r>
+        <w:rPr>
+          <w:rFonts w:asciiTheme="majorHAnsi" w:hAnsiTheme="majorHAnsi"/>
+          <w:sz w:val="24"/>
+          <w:szCs w:val="24"/>
+        </w:rPr>
+        <w:t xml:space="preserve"> utilizzato</w:t>
+      </w:r>
+      <w:r>
+        <w:rPr>
+          <w:rFonts w:asciiTheme="majorHAnsi" w:hAnsiTheme="majorHAnsi"/>
+          <w:sz w:val="24"/>
+          <w:szCs w:val="24"/>
+        </w:rPr>
+        <w:t xml:space="preserve"> nella chitarra ritmica: per questo si differenzia dal </w:t>
       </w:r>
       <w:proofErr w:type="spellStart"/>
       <w:r>
@@ -166,10 +210,18 @@
           <w:sz w:val="24"/>
           <w:szCs w:val="24"/>
         </w:rPr>
-        <w:t xml:space="preserve"> è possibile scandire il ritmo del brano valorizzandone le armonie. Con questa tecnica si possono eseguire sia singole note di accompagnamento al canto, sia accordi completi o parziali.</w:t>
+        <w:t xml:space="preserve">, </w:t>
       </w:r>
       <w:bookmarkStart w:id="0" w:name="_GoBack"/>
       <w:bookmarkEnd w:id="0"/>
+      <w:r>
+        <w:rPr>
+          <w:rFonts w:asciiTheme="majorHAnsi" w:hAnsiTheme="majorHAnsi"/>
+          <w:sz w:val="24"/>
+          <w:szCs w:val="24"/>
+        </w:rPr>
+        <w:t>è possibile scandire il ritmo del brano valorizzandone le armonie. Con questa tecnica si possono eseguire sia singole note di accompagnamento al canto, sia accordi completi o parziali.</w:t>
+      </w:r>
     </w:p>
     <w:sectPr>
       <w:pgSz w:w="11906" w:h="16838"/>

</xml_diff>